<commit_message>
edited requirements to fix them
</commit_message>
<xml_diff>
--- a/Planning/ReqNotes.docx
+++ b/Planning/ReqNotes.docx
@@ -96,11 +96,57 @@
       </w:r>
     </w:p>
     <w:p>
-      <w:pPr>
-        <w:pStyle w:val="ListParagraph"/>
-        <w:numPr>
-          <w:ilvl w:val="0"/>
-          <w:numId w:val="1"/>
+      <w:r>
+        <w:t>Possible Features</w:t>
+      </w:r>
+    </w:p>
+    <w:p>
+      <w:pPr>
+        <w:pStyle w:val="ListParagraph"/>
+        <w:numPr>
+          <w:ilvl w:val="0"/>
+          <w:numId w:val="3"/>
+        </w:numPr>
+      </w:pPr>
+      <w:proofErr w:type="spellStart"/>
+      <w:r>
+        <w:t>Gps</w:t>
+      </w:r>
+      <w:proofErr w:type="spellEnd"/>
+      <w:r>
+        <w:t xml:space="preserve"> technology can be implemented as a potential use</w:t>
+      </w:r>
+    </w:p>
+    <w:p>
+      <w:pPr>
+        <w:pStyle w:val="ListParagraph"/>
+        <w:numPr>
+          <w:ilvl w:val="0"/>
+          <w:numId w:val="3"/>
+        </w:numPr>
+      </w:pPr>
+      <w:r>
+        <w:t>Events?</w:t>
+      </w:r>
+    </w:p>
+    <w:p>
+      <w:pPr>
+        <w:pStyle w:val="ListParagraph"/>
+        <w:numPr>
+          <w:ilvl w:val="0"/>
+          <w:numId w:val="3"/>
+        </w:numPr>
+      </w:pPr>
+      <w:r>
+        <w:t>Interactive map of campus itself as a whole</w:t>
+      </w:r>
+    </w:p>
+    <w:p>
+      <w:pPr>
+        <w:pStyle w:val="ListParagraph"/>
+        <w:numPr>
+          <w:ilvl w:val="0"/>
+          <w:numId w:val="3"/>
         </w:numPr>
       </w:pPr>
       <w:r>
@@ -108,11 +154,6 @@
       </w:r>
     </w:p>
     <w:p>
-      <w:r>
-        <w:t>Possible Features</w:t>
-      </w:r>
-    </w:p>
-    <w:p>
       <w:pPr>
         <w:pStyle w:val="ListParagraph"/>
         <w:numPr>
@@ -120,50 +161,8 @@
           <w:numId w:val="3"/>
         </w:numPr>
       </w:pPr>
-      <w:proofErr w:type="spellStart"/>
-      <w:r>
-        <w:t>Gps</w:t>
-      </w:r>
-      <w:proofErr w:type="spellEnd"/>
-      <w:r>
-        <w:t xml:space="preserve"> technology can be implemented</w:t>
-      </w:r>
-      <w:r>
-        <w:t xml:space="preserve"> as a potential use</w:t>
-      </w:r>
-    </w:p>
-    <w:p>
-      <w:pPr>
-        <w:pStyle w:val="ListParagraph"/>
-        <w:numPr>
-          <w:ilvl w:val="0"/>
-          <w:numId w:val="3"/>
-        </w:numPr>
-      </w:pPr>
-      <w:r>
-        <w:t>Events?</w:t>
-      </w:r>
-    </w:p>
-    <w:p>
-      <w:pPr>
-        <w:pStyle w:val="ListParagraph"/>
-        <w:numPr>
-          <w:ilvl w:val="0"/>
-          <w:numId w:val="3"/>
-        </w:numPr>
-      </w:pPr>
-      <w:r>
-        <w:t>Interactive map of campus itself as a whole</w:t>
-      </w:r>
-    </w:p>
-    <w:p>
-      <w:pPr>
-        <w:pStyle w:val="ListParagraph"/>
-        <w:numPr>
-          <w:ilvl w:val="0"/>
-          <w:numId w:val="3"/>
-        </w:numPr>
-      </w:pPr>
+      <w:bookmarkStart w:id="0" w:name="_GoBack"/>
+      <w:bookmarkEnd w:id="0"/>
       <w:r>
         <w:t>3-Dimensional campus overview</w:t>
       </w:r>
@@ -247,20 +246,12 @@
     </w:p>
     <w:p>
       <w:r>
-        <w:t>Problems faced by new students: y</w:t>
-      </w:r>
-      <w:r>
-        <w:t>ou don’t know the campus or locations</w:t>
-      </w:r>
-    </w:p>
-    <w:p>
-      <w:r>
-        <w:t>Similar Apps to consider for ideas</w:t>
-      </w:r>
-      <w:bookmarkStart w:id="0" w:name="_GoBack"/>
-      <w:bookmarkEnd w:id="0"/>
-      <w:r>
-        <w:t>:</w:t>
+        <w:t>Problems faced by new students: you don’t know the campus or locations</w:t>
+      </w:r>
+    </w:p>
+    <w:p>
+      <w:r>
+        <w:t>Similar Apps to consider for ideas:</w:t>
       </w:r>
     </w:p>
     <w:p>

</xml_diff>